<commit_message>
updates to lab 09 and solution set
</commit_message>
<xml_diff>
--- a/materials/unit_02/week_01/sumstats.docx
+++ b/materials/unit_02/week_01/sumstats.docx
@@ -5,16 +5,16 @@
     <w:tbl>
       <w:tblPr>
         <w:tblStyle w:val="Table"/>
-        <w:tblW w:type="pct" w:w="3611"/>
+        <w:tblW w:type="pct" w:w="3056"/>
         <w:tblLayout w:type="fixed"/>
         <w:tblLook w:firstRow="1" w:lastRow="0" w:firstColumn="0" w:lastColumn="0" w:noHBand="0" w:noVBand="0" w:val="0020"/>
       </w:tblPr>
       <w:tblGrid>
-        <w:gridCol w:w="1760"/>
+        <w:gridCol w:w="1540"/>
+        <w:gridCol w:w="770"/>
         <w:gridCol w:w="880"/>
-        <w:gridCol w:w="990"/>
-        <w:gridCol w:w="1100"/>
-        <w:gridCol w:w="990"/>
+        <w:gridCol w:w="770"/>
+        <w:gridCol w:w="880"/>
       </w:tblGrid>
       <w:tr>
         <w:trPr>
@@ -86,55 +86,55 @@
               <w:jc w:val="left"/>
             </w:pPr>
             <w:r>
-              <w:t xml:space="preserve">unit_price</w:t>
-            </w:r>
-          </w:p>
-        </w:tc>
-        <w:tc>
-          <w:tcPr/>
-          <w:p>
-            <w:pPr>
-              <w:pStyle w:val="Compact"/>
-              <w:jc w:val="left"/>
-            </w:pPr>
-            <w:r>
-              <w:t xml:space="preserve">3.98</w:t>
-            </w:r>
-          </w:p>
-        </w:tc>
-        <w:tc>
-          <w:tcPr/>
-          <w:p>
-            <w:pPr>
-              <w:pStyle w:val="Compact"/>
-              <w:jc w:val="left"/>
-            </w:pPr>
-            <w:r>
-              <w:t xml:space="preserve">3.56</w:t>
-            </w:r>
-          </w:p>
-        </w:tc>
-        <w:tc>
-          <w:tcPr/>
-          <w:p>
-            <w:pPr>
-              <w:pStyle w:val="Compact"/>
-              <w:jc w:val="left"/>
-            </w:pPr>
-            <w:r>
-              <w:t xml:space="preserve">-100.00</w:t>
-            </w:r>
-          </w:p>
-        </w:tc>
-        <w:tc>
-          <w:tcPr/>
-          <w:p>
-            <w:pPr>
-              <w:pStyle w:val="Compact"/>
-              <w:jc w:val="left"/>
-            </w:pPr>
-            <w:r>
-              <w:t xml:space="preserve">146.50</w:t>
+              <w:t xml:space="preserve">total_spent</w:t>
+            </w:r>
+          </w:p>
+        </w:tc>
+        <w:tc>
+          <w:tcPr/>
+          <w:p>
+            <w:pPr>
+              <w:pStyle w:val="Compact"/>
+              <w:jc w:val="left"/>
+            </w:pPr>
+            <w:r>
+              <w:t xml:space="preserve">4.96</w:t>
+            </w:r>
+          </w:p>
+        </w:tc>
+        <w:tc>
+          <w:tcPr/>
+          <w:p>
+            <w:pPr>
+              <w:pStyle w:val="Compact"/>
+              <w:jc w:val="left"/>
+            </w:pPr>
+            <w:r>
+              <w:t xml:space="preserve">4.17</w:t>
+            </w:r>
+          </w:p>
+        </w:tc>
+        <w:tc>
+          <w:tcPr/>
+          <w:p>
+            <w:pPr>
+              <w:pStyle w:val="Compact"/>
+              <w:jc w:val="left"/>
+            </w:pPr>
+            <w:r>
+              <w:t xml:space="preserve">0.39</w:t>
+            </w:r>
+          </w:p>
+        </w:tc>
+        <w:tc>
+          <w:tcPr/>
+          <w:p>
+            <w:pPr>
+              <w:pStyle w:val="Compact"/>
+              <w:jc w:val="left"/>
+            </w:pPr>
+            <w:r>
+              <w:t xml:space="preserve">51.43</w:t>
             </w:r>
           </w:p>
         </w:tc>
@@ -148,55 +148,55 @@
               <w:jc w:val="left"/>
             </w:pPr>
             <w:r>
-              <w:t xml:space="preserve">unit_quantity</w:t>
-            </w:r>
-          </w:p>
-        </w:tc>
-        <w:tc>
-          <w:tcPr/>
-          <w:p>
-            <w:pPr>
-              <w:pStyle w:val="Compact"/>
-              <w:jc w:val="left"/>
-            </w:pPr>
-            <w:r>
-              <w:t xml:space="preserve">11.26</w:t>
-            </w:r>
-          </w:p>
-        </w:tc>
-        <w:tc>
-          <w:tcPr/>
-          <w:p>
-            <w:pPr>
-              <w:pStyle w:val="Compact"/>
-              <w:jc w:val="left"/>
-            </w:pPr>
-            <w:r>
-              <w:t xml:space="preserve">8.52</w:t>
-            </w:r>
-          </w:p>
-        </w:tc>
-        <w:tc>
-          <w:tcPr/>
-          <w:p>
-            <w:pPr>
-              <w:pStyle w:val="Compact"/>
-              <w:jc w:val="left"/>
-            </w:pPr>
-            <w:r>
-              <w:t xml:space="preserve">0.00</w:t>
-            </w:r>
-          </w:p>
-        </w:tc>
-        <w:tc>
-          <w:tcPr/>
-          <w:p>
-            <w:pPr>
-              <w:pStyle w:val="Compact"/>
-              <w:jc w:val="left"/>
-            </w:pPr>
-            <w:r>
-              <w:t xml:space="preserve">160.93</w:t>
+              <w:t xml:space="preserve">avg_items</w:t>
+            </w:r>
+          </w:p>
+        </w:tc>
+        <w:tc>
+          <w:tcPr/>
+          <w:p>
+            <w:pPr>
+              <w:pStyle w:val="Compact"/>
+              <w:jc w:val="left"/>
+            </w:pPr>
+            <w:r>
+              <w:t xml:space="preserve">1.13</w:t>
+            </w:r>
+          </w:p>
+        </w:tc>
+        <w:tc>
+          <w:tcPr/>
+          <w:p>
+            <w:pPr>
+              <w:pStyle w:val="Compact"/>
+              <w:jc w:val="left"/>
+            </w:pPr>
+            <w:r>
+              <w:t xml:space="preserve">0.55</w:t>
+            </w:r>
+          </w:p>
+        </w:tc>
+        <w:tc>
+          <w:tcPr/>
+          <w:p>
+            <w:pPr>
+              <w:pStyle w:val="Compact"/>
+              <w:jc w:val="left"/>
+            </w:pPr>
+            <w:r>
+              <w:t xml:space="preserve">1.00</w:t>
+            </w:r>
+          </w:p>
+        </w:tc>
+        <w:tc>
+          <w:tcPr/>
+          <w:p>
+            <w:pPr>
+              <w:pStyle w:val="Compact"/>
+              <w:jc w:val="left"/>
+            </w:pPr>
+            <w:r>
+              <w:t xml:space="preserve">15.00</w:t>
             </w:r>
           </w:p>
         </w:tc>
@@ -210,31 +210,31 @@
               <w:jc w:val="left"/>
             </w:pPr>
             <w:r>
-              <w:t xml:space="preserve">chain_size</w:t>
-            </w:r>
-          </w:p>
-        </w:tc>
-        <w:tc>
-          <w:tcPr/>
-          <w:p>
-            <w:pPr>
-              <w:pStyle w:val="Compact"/>
-              <w:jc w:val="left"/>
-            </w:pPr>
-            <w:r>
-              <w:t xml:space="preserve">89.45</w:t>
-            </w:r>
-          </w:p>
-        </w:tc>
-        <w:tc>
-          <w:tcPr/>
-          <w:p>
-            <w:pPr>
-              <w:pStyle w:val="Compact"/>
-              <w:jc w:val="left"/>
-            </w:pPr>
-            <w:r>
-              <w:t xml:space="preserve">166.28</w:t>
+              <w:t xml:space="preserve">num_visits</w:t>
+            </w:r>
+          </w:p>
+        </w:tc>
+        <w:tc>
+          <w:tcPr/>
+          <w:p>
+            <w:pPr>
+              <w:pStyle w:val="Compact"/>
+              <w:jc w:val="left"/>
+            </w:pPr>
+            <w:r>
+              <w:t xml:space="preserve">7.45</w:t>
+            </w:r>
+          </w:p>
+        </w:tc>
+        <w:tc>
+          <w:tcPr/>
+          <w:p>
+            <w:pPr>
+              <w:pStyle w:val="Compact"/>
+              <w:jc w:val="left"/>
+            </w:pPr>
+            <w:r>
+              <w:t xml:space="preserve">10.15</w:t>
             </w:r>
           </w:p>
         </w:tc>
@@ -258,7 +258,7 @@
               <w:jc w:val="left"/>
             </w:pPr>
             <w:r>
-              <w:t xml:space="preserve">449.00</w:t>
+              <w:t xml:space="preserve">56.00</w:t>
             </w:r>
           </w:p>
         </w:tc>

</xml_diff>